<commit_message>
updated index background image and scanner button
</commit_message>
<xml_diff>
--- a/option-scanner ideas.docx
+++ b/option-scanner ideas.docx
@@ -9,6 +9,9 @@
         </w:rPr>
       </w:pPr>
       <w:r>
+        <w:rPr>
+          <w:noProof/>
+        </w:rPr>
         <w:drawing>
           <wp:inline distT="0" distB="0" distL="0" distR="0" wp14:anchorId="4BA1A1E5" wp14:editId="48AE3169">
             <wp:extent cx="3105150" cy="4917370"/>
@@ -252,27 +255,7 @@
           <w:sz w:val="18"/>
           <w:szCs w:val="18"/>
         </w:rPr>
-        <w:t>Profit = ((stock price - strike) - option cost)</w:t>
-      </w:r>
-      <w:r>
-        <w:rPr>
-          <w:rFonts w:ascii="Courier New" w:eastAsia="Times New Roman" w:hAnsi="Courier New" w:cs="Courier New"/>
-          <w:color w:val="2A2A2A"/>
-          <w:spacing w:val="2"/>
-          <w:sz w:val="18"/>
-          <w:szCs w:val="18"/>
-        </w:rPr>
-        <w:t xml:space="preserve"> </w:t>
-      </w:r>
-      <w:r>
-        <w:rPr>
-          <w:rFonts w:ascii="Courier New" w:eastAsia="Times New Roman" w:hAnsi="Courier New" w:cs="Courier New"/>
-          <w:color w:val="2A2A2A"/>
-          <w:spacing w:val="2"/>
-          <w:sz w:val="18"/>
-          <w:szCs w:val="18"/>
-        </w:rPr>
-        <w:t>× (number of contracts × 100)</w:t>
+        <w:t>Profit = ((stock price - strike) - option cost) × (number of contracts × 100)</w:t>
       </w:r>
     </w:p>
     <w:p>
@@ -436,6 +419,7 @@
       <w:r>
         <w:rPr>
           <w:rFonts w:ascii="Courier New" w:eastAsia="Times New Roman" w:hAnsi="Courier New" w:cs="Courier New"/>
+          <w:noProof/>
           <w:color w:val="2A2A2A"/>
           <w:spacing w:val="2"/>
           <w:sz w:val="18"/>
@@ -479,7 +463,82 @@
         </w:drawing>
       </w:r>
     </w:p>
-    <w:p/>
+    <w:p>
+      <w:r>
+        <w:drawing>
+          <wp:inline distT="0" distB="0" distL="0" distR="0" wp14:anchorId="61B22B93" wp14:editId="7B00B734">
+            <wp:extent cx="5458587" cy="1543265"/>
+            <wp:effectExtent l="0" t="0" r="8890" b="0"/>
+            <wp:docPr id="1881221427" name="Picture 1" descr="A screen shot of a computer&#10;&#10;Description automatically generated"/>
+            <wp:cNvGraphicFramePr>
+              <a:graphicFrameLocks xmlns:a="http://schemas.openxmlformats.org/drawingml/2006/main" noChangeAspect="1"/>
+            </wp:cNvGraphicFramePr>
+            <a:graphic xmlns:a="http://schemas.openxmlformats.org/drawingml/2006/main">
+              <a:graphicData uri="http://schemas.openxmlformats.org/drawingml/2006/picture">
+                <pic:pic xmlns:pic="http://schemas.openxmlformats.org/drawingml/2006/picture">
+                  <pic:nvPicPr>
+                    <pic:cNvPr id="1881221427" name="Picture 1" descr="A screen shot of a computer&#10;&#10;Description automatically generated"/>
+                    <pic:cNvPicPr/>
+                  </pic:nvPicPr>
+                  <pic:blipFill>
+                    <a:blip r:embed="rId7"/>
+                    <a:stretch>
+                      <a:fillRect/>
+                    </a:stretch>
+                  </pic:blipFill>
+                  <pic:spPr>
+                    <a:xfrm>
+                      <a:off x="0" y="0"/>
+                      <a:ext cx="5458587" cy="1543265"/>
+                    </a:xfrm>
+                    <a:prstGeom prst="rect">
+                      <a:avLst/>
+                    </a:prstGeom>
+                  </pic:spPr>
+                </pic:pic>
+              </a:graphicData>
+            </a:graphic>
+          </wp:inline>
+        </w:drawing>
+      </w:r>
+      <w:r>
+        <w:drawing>
+          <wp:inline distT="0" distB="0" distL="0" distR="0" wp14:anchorId="5A439AB0" wp14:editId="782D8865">
+            <wp:extent cx="2934109" cy="1343212"/>
+            <wp:effectExtent l="0" t="0" r="0" b="9525"/>
+            <wp:docPr id="173044150" name="Picture 1" descr="A screen shot of a computer&#10;&#10;Description automatically generated"/>
+            <wp:cNvGraphicFramePr>
+              <a:graphicFrameLocks xmlns:a="http://schemas.openxmlformats.org/drawingml/2006/main" noChangeAspect="1"/>
+            </wp:cNvGraphicFramePr>
+            <a:graphic xmlns:a="http://schemas.openxmlformats.org/drawingml/2006/main">
+              <a:graphicData uri="http://schemas.openxmlformats.org/drawingml/2006/picture">
+                <pic:pic xmlns:pic="http://schemas.openxmlformats.org/drawingml/2006/picture">
+                  <pic:nvPicPr>
+                    <pic:cNvPr id="173044150" name="Picture 1" descr="A screen shot of a computer&#10;&#10;Description automatically generated"/>
+                    <pic:cNvPicPr/>
+                  </pic:nvPicPr>
+                  <pic:blipFill>
+                    <a:blip r:embed="rId8"/>
+                    <a:stretch>
+                      <a:fillRect/>
+                    </a:stretch>
+                  </pic:blipFill>
+                  <pic:spPr>
+                    <a:xfrm>
+                      <a:off x="0" y="0"/>
+                      <a:ext cx="2934109" cy="1343212"/>
+                    </a:xfrm>
+                    <a:prstGeom prst="rect">
+                      <a:avLst/>
+                    </a:prstGeom>
+                  </pic:spPr>
+                </pic:pic>
+              </a:graphicData>
+            </a:graphic>
+          </wp:inline>
+        </w:drawing>
+      </w:r>
+    </w:p>
     <w:sectPr>
       <w:pgSz w:w="12240" w:h="15840"/>
       <w:pgMar w:top="1440" w:right="1440" w:bottom="1440" w:left="1440" w:header="720" w:footer="720" w:gutter="0"/>

</xml_diff>

<commit_message>
set up watchlist. Before database mods to allow users to add favorites to it.
</commit_message>
<xml_diff>
--- a/option-scanner ideas.docx
+++ b/option-scanner ideas.docx
@@ -537,6 +537,69 @@
             </a:graphic>
           </wp:inline>
         </w:drawing>
+      </w:r>
+    </w:p>
+    <w:p/>
+    <w:p/>
+    <w:p>
+      <w:r>
+        <w:lastRenderedPageBreak/>
+        <w:t xml:space="preserve">Can you paint me a bunch of </w:t>
+      </w:r>
+      <w:r>
+        <w:t>real-life</w:t>
+      </w:r>
+      <w:r>
+        <w:t xml:space="preserve"> bulls (not statues) charging down wall street? Do it</w:t>
+      </w:r>
+      <w:r>
+        <w:t xml:space="preserve"> in the </w:t>
+      </w:r>
+      <w:r>
+        <w:rPr>
+          <w:u w:val="single"/>
+        </w:rPr>
+        <w:t>impressionism</w:t>
+      </w:r>
+      <w:r>
+        <w:t xml:space="preserve"> </w:t>
+      </w:r>
+      <w:r>
+        <w:t>style please</w:t>
+      </w:r>
+    </w:p>
+    <w:p/>
+    <w:p>
+      <w:pPr>
+        <w:rPr>
+          <w:u w:val="single"/>
+        </w:rPr>
+      </w:pPr>
+      <w:r>
+        <w:rPr>
+          <w:u w:val="single"/>
+        </w:rPr>
+        <w:t>black and white</w:t>
+      </w:r>
+      <w:r>
+        <w:rPr>
+          <w:u w:val="single"/>
+        </w:rPr>
+        <w:t>, classicism, digital art, expressionism, fauvism, futurism, impressionism, neoclassicism, post-impressionism, rococo, street art</w:t>
+      </w:r>
+    </w:p>
+    <w:p/>
+    <w:p>
+      <w:r>
+        <w:t xml:space="preserve">can you paint me a black and white painting of a bear and bull in a field in </w:t>
+      </w:r>
+      <w:proofErr w:type="gramStart"/>
+      <w:r>
+        <w:t>a</w:t>
+      </w:r>
+      <w:proofErr w:type="gramEnd"/>
+      <w:r>
+        <w:t xml:space="preserve"> expressionism style?</w:t>
       </w:r>
     </w:p>
     <w:sectPr>

</xml_diff>